<commit_message>
added new document with things we would improve, if we had more time
</commit_message>
<xml_diff>
--- a/Artifacts/Report.docx
+++ b/Artifacts/Report.docx
@@ -3,9 +3,9 @@
 <w:document xmlns:wpc="http://schemas.microsoft.com/office/word/2010/wordprocessingCanvas" xmlns:mc="http://schemas.openxmlformats.org/markup-compatibility/2006" xmlns:o="urn:schemas-microsoft-com:office:office" xmlns:r="http://schemas.openxmlformats.org/officeDocument/2006/relationships" xmlns:m="http://schemas.openxmlformats.org/officeDocument/2006/math" xmlns:v="urn:schemas-microsoft-com:vml" xmlns:wp14="http://schemas.microsoft.com/office/word/2010/wordprocessingDrawing" xmlns:wp="http://schemas.openxmlformats.org/drawingml/2006/wordprocessingDrawing" xmlns:w10="urn:schemas-microsoft-com:office:word" xmlns:w="http://schemas.openxmlformats.org/wordprocessingml/2006/main" xmlns:w14="http://schemas.microsoft.com/office/word/2010/wordml" xmlns:wpg="http://schemas.microsoft.com/office/word/2010/wordprocessingGroup" xmlns:wpi="http://schemas.microsoft.com/office/word/2010/wordprocessingInk" xmlns:wne="http://schemas.microsoft.com/office/word/2006/wordml" xmlns:wps="http://schemas.microsoft.com/office/word/2010/wordprocessingShape" mc:Ignorable="w14 wp14">
   <w:body>
     <w:p>
-      <w:r>
-        <w:t>something</w:t>
-      </w:r>
+      <w:pPr>
+        <w:pStyle w:val="Overskrift1"/>
+      </w:pPr>
       <w:bookmarkStart w:id="0" w:name="_GoBack"/>
       <w:bookmarkEnd w:id="0"/>
     </w:p>
@@ -179,6 +179,29 @@
     <w:name w:val="Normal"/>
     <w:qFormat/>
   </w:style>
+  <w:style w:type="paragraph" w:styleId="Overskrift1">
+    <w:name w:val="heading 1"/>
+    <w:basedOn w:val="Normal"/>
+    <w:next w:val="Normal"/>
+    <w:link w:val="Overskrift1Tegn"/>
+    <w:uiPriority w:val="9"/>
+    <w:qFormat/>
+    <w:rsid w:val="00ED63D3"/>
+    <w:pPr>
+      <w:keepNext/>
+      <w:keepLines/>
+      <w:spacing w:before="480" w:after="0"/>
+      <w:outlineLvl w:val="0"/>
+    </w:pPr>
+    <w:rPr>
+      <w:rFonts w:asciiTheme="majorHAnsi" w:eastAsiaTheme="majorEastAsia" w:hAnsiTheme="majorHAnsi" w:cstheme="majorBidi"/>
+      <w:b/>
+      <w:bCs/>
+      <w:color w:val="365F91" w:themeColor="accent1" w:themeShade="BF"/>
+      <w:sz w:val="28"/>
+      <w:szCs w:val="28"/>
+    </w:rPr>
+  </w:style>
   <w:style w:type="character" w:default="1" w:styleId="Standardskrifttypeiafsnit">
     <w:name w:val="Default Paragraph Font"/>
     <w:uiPriority w:val="1"/>
@@ -205,6 +228,21 @@
     <w:uiPriority w:val="99"/>
     <w:semiHidden/>
     <w:unhideWhenUsed/>
+  </w:style>
+  <w:style w:type="character" w:customStyle="1" w:styleId="Overskrift1Tegn">
+    <w:name w:val="Overskrift 1 Tegn"/>
+    <w:basedOn w:val="Standardskrifttypeiafsnit"/>
+    <w:link w:val="Overskrift1"/>
+    <w:uiPriority w:val="9"/>
+    <w:rsid w:val="00ED63D3"/>
+    <w:rPr>
+      <w:rFonts w:asciiTheme="majorHAnsi" w:eastAsiaTheme="majorEastAsia" w:hAnsiTheme="majorHAnsi" w:cstheme="majorBidi"/>
+      <w:b/>
+      <w:bCs/>
+      <w:color w:val="365F91" w:themeColor="accent1" w:themeShade="BF"/>
+      <w:sz w:val="28"/>
+      <w:szCs w:val="28"/>
+    </w:rPr>
   </w:style>
 </w:styles>
 </file>
@@ -369,6 +407,29 @@
     <w:name w:val="Normal"/>
     <w:qFormat/>
   </w:style>
+  <w:style w:type="paragraph" w:styleId="Overskrift1">
+    <w:name w:val="heading 1"/>
+    <w:basedOn w:val="Normal"/>
+    <w:next w:val="Normal"/>
+    <w:link w:val="Overskrift1Tegn"/>
+    <w:uiPriority w:val="9"/>
+    <w:qFormat/>
+    <w:rsid w:val="00ED63D3"/>
+    <w:pPr>
+      <w:keepNext/>
+      <w:keepLines/>
+      <w:spacing w:before="480" w:after="0"/>
+      <w:outlineLvl w:val="0"/>
+    </w:pPr>
+    <w:rPr>
+      <w:rFonts w:asciiTheme="majorHAnsi" w:eastAsiaTheme="majorEastAsia" w:hAnsiTheme="majorHAnsi" w:cstheme="majorBidi"/>
+      <w:b/>
+      <w:bCs/>
+      <w:color w:val="365F91" w:themeColor="accent1" w:themeShade="BF"/>
+      <w:sz w:val="28"/>
+      <w:szCs w:val="28"/>
+    </w:rPr>
+  </w:style>
   <w:style w:type="character" w:default="1" w:styleId="Standardskrifttypeiafsnit">
     <w:name w:val="Default Paragraph Font"/>
     <w:uiPriority w:val="1"/>
@@ -395,6 +456,21 @@
     <w:uiPriority w:val="99"/>
     <w:semiHidden/>
     <w:unhideWhenUsed/>
+  </w:style>
+  <w:style w:type="character" w:customStyle="1" w:styleId="Overskrift1Tegn">
+    <w:name w:val="Overskrift 1 Tegn"/>
+    <w:basedOn w:val="Standardskrifttypeiafsnit"/>
+    <w:link w:val="Overskrift1"/>
+    <w:uiPriority w:val="9"/>
+    <w:rsid w:val="00ED63D3"/>
+    <w:rPr>
+      <w:rFonts w:asciiTheme="majorHAnsi" w:eastAsiaTheme="majorEastAsia" w:hAnsiTheme="majorHAnsi" w:cstheme="majorBidi"/>
+      <w:b/>
+      <w:bCs/>
+      <w:color w:val="365F91" w:themeColor="accent1" w:themeShade="BF"/>
+      <w:sz w:val="28"/>
+      <w:szCs w:val="28"/>
+    </w:rPr>
   </w:style>
 </w:styles>
 </file>

</xml_diff>

<commit_message>
Updated storage to be able to perform all services for server as well.
</commit_message>
<xml_diff>
--- a/Artifacts/Report.docx
+++ b/Artifacts/Report.docx
@@ -27,13 +27,8 @@
         </w:numPr>
       </w:pPr>
       <w:r>
-        <w:t xml:space="preserve">Vores forskellige </w:t>
+        <w:t>Vores forskellige artifacts</w:t>
       </w:r>
-      <w:proofErr w:type="spellStart"/>
-      <w:r>
-        <w:t>artifacts</w:t>
-      </w:r>
-      <w:proofErr w:type="spellEnd"/>
     </w:p>
     <w:p>
       <w:pPr>
@@ -98,19 +93,11 @@
           <w:lang w:val="en-US"/>
         </w:rPr>
       </w:pPr>
-      <w:proofErr w:type="spellStart"/>
       <w:r>
         <w:rPr>
           <w:lang w:val="en-US"/>
         </w:rPr>
-        <w:t>Metode</w:t>
-      </w:r>
-      <w:proofErr w:type="spellEnd"/>
-      <w:r>
-        <w:rPr>
-          <w:lang w:val="en-US"/>
-        </w:rPr>
-        <w:t>-del</w:t>
+        <w:t>Metode-del</w:t>
       </w:r>
     </w:p>
     <w:p>
@@ -156,19 +143,11 @@
           <w:lang w:val="en-US"/>
         </w:rPr>
       </w:pPr>
-      <w:proofErr w:type="spellStart"/>
       <w:r>
         <w:rPr>
           <w:lang w:val="en-US"/>
         </w:rPr>
-        <w:t>Usecase</w:t>
-      </w:r>
-      <w:proofErr w:type="spellEnd"/>
-      <w:r>
-        <w:rPr>
-          <w:lang w:val="en-US"/>
-        </w:rPr>
-        <w:t xml:space="preserve"> model</w:t>
+        <w:t>Usecase model</w:t>
       </w:r>
     </w:p>
     <w:p>
@@ -200,42 +179,12 @@
           <w:lang w:val="en-US"/>
         </w:rPr>
       </w:pPr>
-      <w:proofErr w:type="spellStart"/>
       <w:r>
         <w:rPr>
           <w:lang w:val="en-US"/>
         </w:rPr>
-        <w:t>Etc</w:t>
+        <w:t>Etc etc etc</w:t>
       </w:r>
-      <w:proofErr w:type="spellEnd"/>
-      <w:r>
-        <w:rPr>
-          <w:lang w:val="en-US"/>
-        </w:rPr>
-        <w:t xml:space="preserve"> </w:t>
-      </w:r>
-      <w:proofErr w:type="spellStart"/>
-      <w:r>
-        <w:rPr>
-          <w:lang w:val="en-US"/>
-        </w:rPr>
-        <w:t>etc</w:t>
-      </w:r>
-      <w:proofErr w:type="spellEnd"/>
-      <w:r>
-        <w:rPr>
-          <w:lang w:val="en-US"/>
-        </w:rPr>
-        <w:t xml:space="preserve"> </w:t>
-      </w:r>
-      <w:proofErr w:type="spellStart"/>
-      <w:r>
-        <w:rPr>
-          <w:lang w:val="en-US"/>
-        </w:rPr>
-        <w:t>etc</w:t>
-      </w:r>
-      <w:proofErr w:type="spellEnd"/>
     </w:p>
     <w:p>
       <w:pPr>
@@ -244,20 +193,42 @@
           <w:lang w:val="en-US"/>
         </w:rPr>
       </w:pPr>
+    </w:p>
+    <w:p>
+      <w:pPr>
+        <w:rPr>
+          <w:lang w:val="en-US"/>
+        </w:rPr>
+      </w:pPr>
+    </w:p>
+    <w:p>
+      <w:pPr>
+        <w:pStyle w:val="Overskrift1"/>
+        <w:rPr>
+          <w:lang w:val="en-US"/>
+        </w:rPr>
+      </w:pPr>
+      <w:r>
+        <w:rPr>
+          <w:lang w:val="en-US"/>
+        </w:rPr>
+        <w:t>HUSKELISTE:</w:t>
+      </w:r>
+    </w:p>
+    <w:p>
+      <w:pPr>
+        <w:rPr>
+          <w:lang w:val="en-US"/>
+        </w:rPr>
+      </w:pPr>
+      <w:r>
+        <w:rPr>
+          <w:lang w:val="en-US"/>
+        </w:rPr>
+        <w:t>Server og klient “burde” ikke dele storage.</w:t>
+      </w:r>
       <w:bookmarkStart w:id="0" w:name="_GoBack"/>
       <w:bookmarkEnd w:id="0"/>
-    </w:p>
-    <w:p>
-      <w:pPr>
-        <w:pStyle w:val="Listeafsnit"/>
-        <w:numPr>
-          <w:ilvl w:val="0"/>
-          <w:numId w:val="1"/>
-        </w:numPr>
-        <w:rPr>
-          <w:lang w:val="en-US"/>
-        </w:rPr>
-      </w:pPr>
     </w:p>
     <w:sectPr>
       <w:pgSz w:w="11906" w:h="16838"/>

</xml_diff>

<commit_message>
working on imagelist in editwindow
</commit_message>
<xml_diff>
--- a/Artifacts/Report.docx
+++ b/Artifacts/Report.docx
@@ -216,20 +216,24 @@
       </w:r>
     </w:p>
     <w:p>
-      <w:pPr>
-        <w:rPr>
-          <w:lang w:val="en-US"/>
-        </w:rPr>
-      </w:pPr>
       <w:r>
-        <w:rPr>
-          <w:lang w:val="en-US"/>
-        </w:rPr>
         <w:t>Server og klient “burde” ikke dele storage.</w:t>
+      </w:r>
+    </w:p>
+    <w:p>
+      <w:r>
+        <w:t>Vi har ikke kastet os ud i</w:t>
+      </w:r>
+      <w:r>
+        <w:t xml:space="preserve"> omfattende</w:t>
       </w:r>
       <w:bookmarkStart w:id="0" w:name="_GoBack"/>
       <w:bookmarkEnd w:id="0"/>
+      <w:r>
+        <w:t xml:space="preserve"> exceptionhandling :&lt;</w:t>
+      </w:r>
     </w:p>
+    <w:p/>
     <w:sectPr>
       <w:pgSz w:w="11906" w:h="16838"/>
       <w:pgMar w:top="1701" w:right="1134" w:bottom="1701" w:left="1134" w:header="708" w:footer="708" w:gutter="0"/>

</xml_diff>

<commit_message>
OfflineGui Fully functional except for one bug.
</commit_message>
<xml_diff>
--- a/Artifacts/Report.docx
+++ b/Artifacts/Report.docx
@@ -227,11 +227,16 @@
       <w:r>
         <w:t xml:space="preserve"> omfattende</w:t>
       </w:r>
+      <w:r>
+        <w:t xml:space="preserve"> exceptionhandling :&lt;</w:t>
+      </w:r>
+    </w:p>
+    <w:p>
+      <w:r>
+        <w:t>Hver anden gang man vil slette et billede i en session får vi en underlig exception i Storage.DeletePicture. Den er fanget af en try-Catch blok nu, men ikke rettet, da vi ( kewin ) ikke kunne løse det.</w:t>
+      </w:r>
       <w:bookmarkStart w:id="0" w:name="_GoBack"/>
       <w:bookmarkEnd w:id="0"/>
-      <w:r>
-        <w:t xml:space="preserve"> exceptionhandling :&lt;</w:t>
-      </w:r>
     </w:p>
     <w:p/>
     <w:sectPr>

</xml_diff>

<commit_message>
a few more notes in the report
</commit_message>
<xml_diff>
--- a/Artifacts/Report.docx
+++ b/Artifacts/Report.docx
@@ -27,8 +27,13 @@
         </w:numPr>
       </w:pPr>
       <w:r>
-        <w:t>Vores forskellige artifacts</w:t>
-      </w:r>
+        <w:t xml:space="preserve">Vores forskellige </w:t>
+      </w:r>
+      <w:proofErr w:type="spellStart"/>
+      <w:r>
+        <w:t>artifacts</w:t>
+      </w:r>
+      <w:proofErr w:type="spellEnd"/>
     </w:p>
     <w:p>
       <w:pPr>
@@ -93,11 +98,19 @@
           <w:lang w:val="en-US"/>
         </w:rPr>
       </w:pPr>
-      <w:r>
-        <w:rPr>
-          <w:lang w:val="en-US"/>
-        </w:rPr>
-        <w:t>Metode-del</w:t>
+      <w:proofErr w:type="spellStart"/>
+      <w:r>
+        <w:rPr>
+          <w:lang w:val="en-US"/>
+        </w:rPr>
+        <w:t>Metode</w:t>
+      </w:r>
+      <w:proofErr w:type="spellEnd"/>
+      <w:r>
+        <w:rPr>
+          <w:lang w:val="en-US"/>
+        </w:rPr>
+        <w:t>-del</w:t>
       </w:r>
     </w:p>
     <w:p>
@@ -143,11 +156,19 @@
           <w:lang w:val="en-US"/>
         </w:rPr>
       </w:pPr>
-      <w:r>
-        <w:rPr>
-          <w:lang w:val="en-US"/>
-        </w:rPr>
-        <w:t>Usecase model</w:t>
+      <w:proofErr w:type="spellStart"/>
+      <w:r>
+        <w:rPr>
+          <w:lang w:val="en-US"/>
+        </w:rPr>
+        <w:t>Usecase</w:t>
+      </w:r>
+      <w:proofErr w:type="spellEnd"/>
+      <w:r>
+        <w:rPr>
+          <w:lang w:val="en-US"/>
+        </w:rPr>
+        <w:t xml:space="preserve"> model</w:t>
       </w:r>
     </w:p>
     <w:p>
@@ -179,12 +200,42 @@
           <w:lang w:val="en-US"/>
         </w:rPr>
       </w:pPr>
-      <w:r>
-        <w:rPr>
-          <w:lang w:val="en-US"/>
-        </w:rPr>
-        <w:t>Etc etc etc</w:t>
-      </w:r>
+      <w:proofErr w:type="spellStart"/>
+      <w:r>
+        <w:rPr>
+          <w:lang w:val="en-US"/>
+        </w:rPr>
+        <w:t>Etc</w:t>
+      </w:r>
+      <w:proofErr w:type="spellEnd"/>
+      <w:r>
+        <w:rPr>
+          <w:lang w:val="en-US"/>
+        </w:rPr>
+        <w:t xml:space="preserve"> </w:t>
+      </w:r>
+      <w:proofErr w:type="spellStart"/>
+      <w:r>
+        <w:rPr>
+          <w:lang w:val="en-US"/>
+        </w:rPr>
+        <w:t>etc</w:t>
+      </w:r>
+      <w:proofErr w:type="spellEnd"/>
+      <w:r>
+        <w:rPr>
+          <w:lang w:val="en-US"/>
+        </w:rPr>
+        <w:t xml:space="preserve"> </w:t>
+      </w:r>
+      <w:proofErr w:type="spellStart"/>
+      <w:r>
+        <w:rPr>
+          <w:lang w:val="en-US"/>
+        </w:rPr>
+        <w:t>etc</w:t>
+      </w:r>
+      <w:proofErr w:type="spellEnd"/>
     </w:p>
     <w:p>
       <w:pPr>
@@ -217,7 +268,15 @@
     </w:p>
     <w:p>
       <w:r>
-        <w:t>Server og klient “burde” ikke dele storage.</w:t>
+        <w:t xml:space="preserve">Server og klient “burde” ikke dele </w:t>
+      </w:r>
+      <w:proofErr w:type="spellStart"/>
+      <w:r>
+        <w:t>storage</w:t>
+      </w:r>
+      <w:proofErr w:type="spellEnd"/>
+      <w:r>
+        <w:t>.</w:t>
       </w:r>
     </w:p>
     <w:p>
@@ -226,14 +285,96 @@
       </w:r>
       <w:r>
         <w:t xml:space="preserve"> omfattende</w:t>
+      </w:r>
+      <w:r>
+        <w:t xml:space="preserve"> </w:t>
+      </w:r>
+      <w:proofErr w:type="spellStart"/>
+      <w:proofErr w:type="gramStart"/>
+      <w:r>
+        <w:t>exceptionhandling</w:t>
+      </w:r>
+      <w:proofErr w:type="spellEnd"/>
+      <w:r>
+        <w:t xml:space="preserve"> :</w:t>
+      </w:r>
+      <w:proofErr w:type="gramEnd"/>
+      <w:r>
+        <w:t>&lt;</w:t>
+      </w:r>
+    </w:p>
+    <w:p>
+      <w:r>
+        <w:t xml:space="preserve">Et sprint i </w:t>
+      </w:r>
+      <w:proofErr w:type="spellStart"/>
+      <w:r>
+        <w:t>Scrum</w:t>
+      </w:r>
+      <w:proofErr w:type="spellEnd"/>
+      <w:r>
+        <w:t xml:space="preserve"> skal </w:t>
+      </w:r>
+      <w:proofErr w:type="gramStart"/>
+      <w:r>
+        <w:t>aldrig  kunne</w:t>
+      </w:r>
+      <w:proofErr w:type="gramEnd"/>
+      <w:r>
+        <w:t xml:space="preserve"> have sin varighed eller sit mål ændret under selve sprintet. Selvom vi har tilføjet nye </w:t>
+      </w:r>
+      <w:proofErr w:type="spellStart"/>
+      <w:r>
+        <w:t>stories</w:t>
+      </w:r>
+      <w:proofErr w:type="spellEnd"/>
+      <w:r>
+        <w:t xml:space="preserve"> til </w:t>
+      </w:r>
+      <w:proofErr w:type="spellStart"/>
+      <w:r>
+        <w:t>sprintlog’en</w:t>
+      </w:r>
+      <w:proofErr w:type="spellEnd"/>
+      <w:r>
+        <w:t xml:space="preserve"> under vores sprints, har vi ikke ændret selve målet med sprintet, så noget har vi i hvert fald gjort rigtigt.</w:t>
+      </w:r>
+    </w:p>
+    <w:p>
+      <w:pPr>
+        <w:rPr>
+          <w:lang w:val="en-US"/>
+        </w:rPr>
+      </w:pPr>
+      <w:r>
+        <w:rPr>
+          <w:lang w:val="en-US"/>
+        </w:rPr>
+        <w:t xml:space="preserve">” Top Reasons </w:t>
+      </w:r>
+      <w:proofErr w:type="gramStart"/>
+      <w:r>
+        <w:rPr>
+          <w:lang w:val="en-US"/>
+        </w:rPr>
+        <w:t>To</w:t>
+      </w:r>
+      <w:proofErr w:type="gramEnd"/>
+      <w:r>
+        <w:rPr>
+          <w:lang w:val="en-US"/>
+        </w:rPr>
+        <w:t xml:space="preserve"> Not Go Scrum</w:t>
+      </w:r>
+      <w:r>
+        <w:rPr>
+          <w:lang w:val="en-US"/>
+        </w:rPr>
+        <w:t xml:space="preserve"> #5: you have a fixed deadline, with a fixed set of requirements”</w:t>
       </w:r>
       <w:bookmarkStart w:id="0" w:name="_GoBack"/>
       <w:bookmarkEnd w:id="0"/>
-      <w:r>
-        <w:t xml:space="preserve"> exceptionhandling :&lt;</w:t>
-      </w:r>
-    </w:p>
-    <w:p/>
+    </w:p>
     <w:sectPr>
       <w:pgSz w:w="11906" w:h="16838"/>
       <w:pgMar w:top="1701" w:right="1134" w:bottom="1701" w:left="1134" w:header="708" w:footer="708" w:gutter="0"/>

</xml_diff>

<commit_message>
Server-service-thingy should work again....again...
</commit_message>
<xml_diff>
--- a/Artifacts/Report.docx
+++ b/Artifacts/Report.docx
@@ -341,39 +341,71 @@
       </w:r>
     </w:p>
     <w:p>
-      <w:pPr>
-        <w:rPr>
-          <w:lang w:val="en-US"/>
-        </w:rPr>
-      </w:pPr>
-      <w:r>
-        <w:rPr>
-          <w:lang w:val="en-US"/>
-        </w:rPr>
-        <w:t xml:space="preserve">” Top Reasons </w:t>
-      </w:r>
-      <w:proofErr w:type="gramStart"/>
-      <w:r>
-        <w:rPr>
-          <w:lang w:val="en-US"/>
-        </w:rPr>
-        <w:t>To</w:t>
-      </w:r>
-      <w:proofErr w:type="gramEnd"/>
-      <w:r>
-        <w:rPr>
-          <w:lang w:val="en-US"/>
-        </w:rPr>
-        <w:t xml:space="preserve"> Not Go Scrum</w:t>
-      </w:r>
-      <w:r>
-        <w:rPr>
-          <w:lang w:val="en-US"/>
-        </w:rPr>
-        <w:t xml:space="preserve"> #5: you have a fixed deadline, with a fixed set of requirements”</w:t>
+      <w:r>
+        <w:t xml:space="preserve">User kunne sagtens kun være en </w:t>
+      </w:r>
+      <w:proofErr w:type="spellStart"/>
+      <w:r>
+        <w:t>string</w:t>
+      </w:r>
+      <w:proofErr w:type="spellEnd"/>
+      <w:r>
+        <w:t xml:space="preserve"> frem for at være en hel klasse, men det er både mere </w:t>
+      </w:r>
+      <w:proofErr w:type="spellStart"/>
+      <w:r>
+        <w:t>scalable</w:t>
+      </w:r>
+      <w:proofErr w:type="spellEnd"/>
+      <w:r>
+        <w:t>, mere ’typesikkert’ (</w:t>
+      </w:r>
+      <w:proofErr w:type="spellStart"/>
+      <w:r>
+        <w:t>somehow</w:t>
+      </w:r>
+      <w:proofErr w:type="spellEnd"/>
+      <w:r>
+        <w:t xml:space="preserve">) og vi bryder os mere om at have User som </w:t>
       </w:r>
       <w:bookmarkStart w:id="0" w:name="_GoBack"/>
       <w:bookmarkEnd w:id="0"/>
+      <w:r>
+        <w:t>sin egen klasse.</w:t>
+      </w:r>
+    </w:p>
+    <w:p>
+      <w:pPr>
+        <w:rPr>
+          <w:lang w:val="en-US"/>
+        </w:rPr>
+      </w:pPr>
+      <w:r>
+        <w:rPr>
+          <w:lang w:val="en-US"/>
+        </w:rPr>
+        <w:t xml:space="preserve">” Top Reasons </w:t>
+      </w:r>
+      <w:proofErr w:type="gramStart"/>
+      <w:r>
+        <w:rPr>
+          <w:lang w:val="en-US"/>
+        </w:rPr>
+        <w:t>To</w:t>
+      </w:r>
+      <w:proofErr w:type="gramEnd"/>
+      <w:r>
+        <w:rPr>
+          <w:lang w:val="en-US"/>
+        </w:rPr>
+        <w:t xml:space="preserve"> Not Go Scrum</w:t>
+      </w:r>
+      <w:r>
+        <w:rPr>
+          <w:lang w:val="en-US"/>
+        </w:rPr>
+        <w:t xml:space="preserve"> #5: you have a fixed deadline, with a fixed set of requirements”</w:t>
+      </w:r>
     </w:p>
     <w:sectPr>
       <w:pgSz w:w="11906" w:h="16838"/>

</xml_diff>

<commit_message>
Changed a lot of shit, including doc data format. Also fixed create new folder/document
</commit_message>
<xml_diff>
--- a/Artifacts/Report.docx
+++ b/Artifacts/Report.docx
@@ -27,13 +27,8 @@
         </w:numPr>
       </w:pPr>
       <w:r>
-        <w:t xml:space="preserve">Vores forskellige </w:t>
-      </w:r>
-      <w:proofErr w:type="spellStart"/>
-      <w:r>
-        <w:t>artifacts</w:t>
-      </w:r>
-      <w:proofErr w:type="spellEnd"/>
+        <w:t>Vores forskellige artifacts</w:t>
+      </w:r>
     </w:p>
     <w:p>
       <w:pPr>
@@ -98,19 +93,11 @@
           <w:lang w:val="en-US"/>
         </w:rPr>
       </w:pPr>
-      <w:proofErr w:type="spellStart"/>
-      <w:r>
-        <w:rPr>
-          <w:lang w:val="en-US"/>
-        </w:rPr>
-        <w:t>Metode</w:t>
-      </w:r>
-      <w:proofErr w:type="spellEnd"/>
-      <w:r>
-        <w:rPr>
-          <w:lang w:val="en-US"/>
-        </w:rPr>
-        <w:t>-del</w:t>
+      <w:r>
+        <w:rPr>
+          <w:lang w:val="en-US"/>
+        </w:rPr>
+        <w:t>Metode-del</w:t>
       </w:r>
     </w:p>
     <w:p>
@@ -156,19 +143,11 @@
           <w:lang w:val="en-US"/>
         </w:rPr>
       </w:pPr>
-      <w:proofErr w:type="spellStart"/>
-      <w:r>
-        <w:rPr>
-          <w:lang w:val="en-US"/>
-        </w:rPr>
-        <w:t>Usecase</w:t>
-      </w:r>
-      <w:proofErr w:type="spellEnd"/>
-      <w:r>
-        <w:rPr>
-          <w:lang w:val="en-US"/>
-        </w:rPr>
-        <w:t xml:space="preserve"> model</w:t>
+      <w:r>
+        <w:rPr>
+          <w:lang w:val="en-US"/>
+        </w:rPr>
+        <w:t>Usecase model</w:t>
       </w:r>
     </w:p>
     <w:p>
@@ -200,42 +179,12 @@
           <w:lang w:val="en-US"/>
         </w:rPr>
       </w:pPr>
-      <w:proofErr w:type="spellStart"/>
-      <w:r>
-        <w:rPr>
-          <w:lang w:val="en-US"/>
-        </w:rPr>
-        <w:t>Etc</w:t>
-      </w:r>
-      <w:proofErr w:type="spellEnd"/>
-      <w:r>
-        <w:rPr>
-          <w:lang w:val="en-US"/>
-        </w:rPr>
-        <w:t xml:space="preserve"> </w:t>
-      </w:r>
-      <w:proofErr w:type="spellStart"/>
-      <w:r>
-        <w:rPr>
-          <w:lang w:val="en-US"/>
-        </w:rPr>
-        <w:t>etc</w:t>
-      </w:r>
-      <w:proofErr w:type="spellEnd"/>
-      <w:r>
-        <w:rPr>
-          <w:lang w:val="en-US"/>
-        </w:rPr>
-        <w:t xml:space="preserve"> </w:t>
-      </w:r>
-      <w:proofErr w:type="spellStart"/>
-      <w:r>
-        <w:rPr>
-          <w:lang w:val="en-US"/>
-        </w:rPr>
-        <w:t>etc</w:t>
-      </w:r>
-      <w:proofErr w:type="spellEnd"/>
+      <w:r>
+        <w:rPr>
+          <w:lang w:val="en-US"/>
+        </w:rPr>
+        <w:t>Etc etc etc</w:t>
+      </w:r>
     </w:p>
     <w:p>
       <w:pPr>
@@ -268,15 +217,7 @@
     </w:p>
     <w:p>
       <w:r>
-        <w:t xml:space="preserve">Server og klient “burde” ikke dele </w:t>
-      </w:r>
-      <w:proofErr w:type="spellStart"/>
-      <w:r>
-        <w:t>storage</w:t>
-      </w:r>
-      <w:proofErr w:type="spellEnd"/>
-      <w:r>
-        <w:t>.</w:t>
+        <w:t>Server og klient “burde” ikke dele storage.</w:t>
       </w:r>
     </w:p>
     <w:p>
@@ -287,125 +228,52 @@
         <w:t xml:space="preserve"> omfattende</w:t>
       </w:r>
       <w:r>
-        <w:t xml:space="preserve"> </w:t>
-      </w:r>
-      <w:proofErr w:type="spellStart"/>
-      <w:proofErr w:type="gramStart"/>
-      <w:r>
-        <w:t>exceptionhandling</w:t>
-      </w:r>
-      <w:proofErr w:type="spellEnd"/>
-      <w:r>
-        <w:t xml:space="preserve"> :</w:t>
-      </w:r>
-      <w:proofErr w:type="gramEnd"/>
-      <w:r>
-        <w:t>&lt;</w:t>
-      </w:r>
-    </w:p>
-    <w:p>
-      <w:r>
-        <w:t xml:space="preserve">Et sprint i </w:t>
-      </w:r>
-      <w:proofErr w:type="spellStart"/>
-      <w:r>
-        <w:t>Scrum</w:t>
-      </w:r>
-      <w:proofErr w:type="spellEnd"/>
-      <w:r>
-        <w:t xml:space="preserve"> skal </w:t>
-      </w:r>
-      <w:proofErr w:type="gramStart"/>
-      <w:r>
-        <w:t>aldrig  kunne</w:t>
-      </w:r>
-      <w:proofErr w:type="gramEnd"/>
-      <w:r>
-        <w:t xml:space="preserve"> have sin varighed eller sit mål ændret under selve sprintet. Selvom vi har tilføjet nye </w:t>
-      </w:r>
-      <w:proofErr w:type="spellStart"/>
-      <w:r>
-        <w:t>stories</w:t>
-      </w:r>
-      <w:proofErr w:type="spellEnd"/>
-      <w:r>
-        <w:t xml:space="preserve"> til </w:t>
-      </w:r>
-      <w:proofErr w:type="spellStart"/>
-      <w:r>
-        <w:t>sprintlog’en</w:t>
-      </w:r>
-      <w:proofErr w:type="spellEnd"/>
-      <w:r>
-        <w:t xml:space="preserve"> under vores sprints, har vi ikke ændret selve målet med sprintet, så noget har vi i hvert fald gjort rigtigt.</w:t>
-      </w:r>
-    </w:p>
-    <w:p>
-      <w:r>
-        <w:t xml:space="preserve">User kunne sagtens kun være en </w:t>
-      </w:r>
-      <w:proofErr w:type="spellStart"/>
-      <w:r>
-        <w:t>string</w:t>
-      </w:r>
-      <w:proofErr w:type="spellEnd"/>
-      <w:r>
-        <w:t xml:space="preserve"> frem for at være en hel klasse, men det er både mere </w:t>
-      </w:r>
-      <w:proofErr w:type="spellStart"/>
-      <w:r>
-        <w:t>scalable</w:t>
-      </w:r>
-      <w:proofErr w:type="spellEnd"/>
-      <w:r>
-        <w:t>, mere ’typesikkert’ (</w:t>
-      </w:r>
-      <w:proofErr w:type="spellStart"/>
-      <w:r>
-        <w:t>somehow</w:t>
-      </w:r>
-      <w:proofErr w:type="spellEnd"/>
-      <w:r>
-        <w:t xml:space="preserve">) og vi bryder os mere om at have User som </w:t>
+        <w:t xml:space="preserve"> exceptionhandling :&lt;</w:t>
+      </w:r>
+    </w:p>
+    <w:p>
+      <w:r>
+        <w:t>Et sprint i Scrum skal aldrig  kunne have sin varighed eller sit mål ændret under selve sprintet. Selvom vi har tilføjet nye stories til sprintlog’en under vores sprints, har vi ikke ændret selve målet med sprintet, så noget har vi i hvert fald gjort rigtigt.</w:t>
+      </w:r>
+    </w:p>
+    <w:p>
+      <w:r>
+        <w:t>User kunne sagtens kun være en string frem for at være en hel klasse, men det er både mere scalable, mere ’typesikkert’ (somehow) og vi bryder os mere om at have User som sin egen klasse.</w:t>
+      </w:r>
+    </w:p>
+    <w:p>
+      <w:pPr>
+        <w:rPr>
+          <w:lang w:val="en-US"/>
+        </w:rPr>
+      </w:pPr>
+      <w:r>
+        <w:rPr>
+          <w:lang w:val="en-US"/>
+        </w:rPr>
+        <w:t>” Top Reasons To Not Go Scrum</w:t>
+      </w:r>
+      <w:r>
+        <w:rPr>
+          <w:lang w:val="en-US"/>
+        </w:rPr>
+        <w:t xml:space="preserve"> #5: you have a fixed deadline, with a fixed set of requirements”</w:t>
+      </w:r>
+    </w:p>
+    <w:p>
+      <w:pPr>
+        <w:rPr>
+          <w:lang w:val="en-US"/>
+        </w:rPr>
+      </w:pPr>
+      <w:r>
+        <w:rPr>
+          <w:lang w:val="en-US"/>
+        </w:rPr>
+        <w:t>Vi overrider aldrig operatoren == selvom vi overrider .Equals()</w:t>
       </w:r>
       <w:bookmarkStart w:id="0" w:name="_GoBack"/>
       <w:bookmarkEnd w:id="0"/>
-      <w:r>
-        <w:t>sin egen klasse.</w:t>
-      </w:r>
-    </w:p>
-    <w:p>
-      <w:pPr>
-        <w:rPr>
-          <w:lang w:val="en-US"/>
-        </w:rPr>
-      </w:pPr>
-      <w:r>
-        <w:rPr>
-          <w:lang w:val="en-US"/>
-        </w:rPr>
-        <w:t xml:space="preserve">” Top Reasons </w:t>
-      </w:r>
-      <w:proofErr w:type="gramStart"/>
-      <w:r>
-        <w:rPr>
-          <w:lang w:val="en-US"/>
-        </w:rPr>
-        <w:t>To</w:t>
-      </w:r>
-      <w:proofErr w:type="gramEnd"/>
-      <w:r>
-        <w:rPr>
-          <w:lang w:val="en-US"/>
-        </w:rPr>
-        <w:t xml:space="preserve"> Not Go Scrum</w:t>
-      </w:r>
-      <w:r>
-        <w:rPr>
-          <w:lang w:val="en-US"/>
-        </w:rPr>
-        <w:t xml:space="preserve"> #5: you have a fixed deadline, with a fixed set of requirements”</w:t>
-      </w:r>
     </w:p>
     <w:sectPr>
       <w:pgSz w:w="11906" w:h="16838"/>

</xml_diff>